<commit_message>
Project Scope Tempry file added
</commit_message>
<xml_diff>
--- a/Documentation/Project Scope Temporary document/Project Scope Temporary docume.docx
+++ b/Documentation/Project Scope Temporary document/Project Scope Temporary docume.docx
@@ -1247,6 +1247,13 @@
         </w:rPr>
         <w:br/>
       </w:r>
+    </w:p>
+    <w:p>
+      <w:r>
+        <w:t>All the user roles identified by their logins.</w:t>
+      </w:r>
+    </w:p>
+    <w:p>
       <w:r>
         <w:br/>
       </w:r>
@@ -1258,7 +1265,12 @@
         <w:t>1.</w:t>
       </w:r>
       <w:r>
-        <w:t xml:space="preserve"> Admin panel  :  Charts </w:t>
+        <w:t xml:space="preserve"> Admin panel  :  Charts</w:t>
+      </w:r>
+    </w:p>
+    <w:p>
+      <w:r>
+        <w:t xml:space="preserve"> </w:t>
       </w:r>
       <w:r>
         <w:br/>
@@ -1416,69 +1428,375 @@
       </w:r>
     </w:p>
     <w:p>
-      <w:pPr>
+      <w:r>
         <w:rPr>
           <w:b/>
           <w:bCs/>
         </w:rPr>
-      </w:pPr>
-      <w:r>
+        <w:t xml:space="preserve">5. </w:t>
+      </w:r>
+      <w:r>
+        <w:t>Total Discount</w:t>
+      </w:r>
+    </w:p>
+    <w:p>
+      <w:pPr>
         <w:rPr>
           <w:b/>
           <w:bCs/>
         </w:rPr>
+      </w:pPr>
+      <w:r>
+        <w:rPr>
+          <w:b/>
+          <w:bCs/>
+        </w:rPr>
+        <w:br/>
+        <w:t>Seller :</w:t>
+      </w:r>
+    </w:p>
+    <w:p>
+      <w:pPr>
+        <w:rPr>
+          <w:b/>
+          <w:bCs/>
+        </w:rPr>
+      </w:pPr>
+    </w:p>
+    <w:p>
+      <w:r>
+        <w:rPr>
+          <w:b/>
+          <w:bCs/>
+        </w:rPr>
+        <w:t xml:space="preserve"> </w:t>
+      </w:r>
+      <w:r>
+        <w:rPr>
+          <w:b/>
+          <w:bCs/>
+        </w:rPr>
+        <w:tab/>
+        <w:t xml:space="preserve">Seller Profile : </w:t>
+      </w:r>
+      <w:r>
+        <w:rPr>
+          <w:b/>
+          <w:bCs/>
+        </w:rPr>
+        <w:br/>
+        <w:t xml:space="preserve"> </w:t>
+      </w:r>
+      <w:r>
+        <w:rPr>
+          <w:b/>
+          <w:bCs/>
+        </w:rPr>
+        <w:tab/>
+      </w:r>
+      <w:r>
+        <w:rPr>
+          <w:b/>
+          <w:bCs/>
+        </w:rPr>
+        <w:tab/>
+      </w:r>
+      <w:r>
+        <w:rPr>
+          <w:b/>
+          <w:bCs/>
+        </w:rPr>
+        <w:tab/>
+      </w:r>
+      <w:r>
+        <w:t>Seller Name.</w:t>
+      </w:r>
+      <w:r>
+        <w:br/>
+        <w:t xml:space="preserve"> </w:t>
+      </w:r>
+      <w:r>
+        <w:tab/>
+      </w:r>
+      <w:r>
+        <w:tab/>
+      </w:r>
+      <w:r>
+        <w:tab/>
+        <w:t xml:space="preserve">Seller’s Join Date </w:t>
+      </w:r>
+      <w:r>
+        <w:br/>
+        <w:t xml:space="preserve"> </w:t>
+      </w:r>
+      <w:r>
+        <w:tab/>
+      </w:r>
+      <w:r>
+        <w:tab/>
+      </w:r>
+      <w:r>
+        <w:tab/>
+        <w:t>Sellers Reviews by customer.</w:t>
+      </w:r>
+      <w:r>
+        <w:br/>
+        <w:t xml:space="preserve"> </w:t>
+      </w:r>
+      <w:r>
+        <w:tab/>
+      </w:r>
+      <w:r>
+        <w:tab/>
+      </w:r>
+      <w:r>
+        <w:tab/>
+        <w:t>Sellers Rating</w:t>
+      </w:r>
+    </w:p>
+    <w:p>
+      <w:r>
+        <w:br/>
+      </w:r>
+      <w:r>
+        <w:rPr>
+          <w:b/>
+          <w:bCs/>
+        </w:rPr>
+        <w:t xml:space="preserve">1. </w:t>
+      </w:r>
+      <w:r>
+        <w:t>Same login and registration.</w:t>
+      </w:r>
+      <w:r>
+        <w:rPr>
+          <w:b/>
+          <w:bCs/>
+        </w:rPr>
+        <w:br/>
+        <w:t>2.</w:t>
+      </w:r>
+      <w:r>
+        <w:t xml:space="preserve"> Customers should be approved by admin.</w:t>
+      </w:r>
+      <w:r>
+        <w:rPr>
+          <w:b/>
+          <w:bCs/>
+        </w:rPr>
+        <w:br/>
+        <w:t xml:space="preserve">3. Items : </w:t>
+      </w:r>
+      <w:r>
+        <w:rPr>
+          <w:b/>
+          <w:bCs/>
+        </w:rPr>
+        <w:br/>
+        <w:t xml:space="preserve"> </w:t>
+      </w:r>
+      <w:r>
+        <w:rPr>
+          <w:b/>
+          <w:bCs/>
+        </w:rPr>
+        <w:tab/>
+        <w:t xml:space="preserve">    </w:t>
+      </w:r>
+      <w:r>
+        <w:t>Name</w:t>
+      </w:r>
+      <w:r>
+        <w:br/>
+      </w:r>
+      <w:r>
+        <w:rPr>
+          <w:b/>
+          <w:bCs/>
+        </w:rPr>
+        <w:t xml:space="preserve">                </w:t>
+      </w:r>
+      <w:r>
+        <w:t>Description</w:t>
+      </w:r>
+      <w:r>
+        <w:br/>
+        <w:t xml:space="preserve"> </w:t>
+      </w:r>
+      <w:r>
+        <w:tab/>
+        <w:t xml:space="preserve">    </w:t>
+      </w:r>
+      <w:r>
+        <w:t xml:space="preserve">Quantity </w:t>
+      </w:r>
+      <w:r>
+        <w:br/>
+        <w:t xml:space="preserve"> </w:t>
+      </w:r>
+      <w:r>
+        <w:tab/>
+        <w:t xml:space="preserve">    Unit Price</w:t>
+      </w:r>
+      <w:r>
+        <w:br/>
+      </w:r>
+      <w:r>
+        <w:tab/>
+        <w:t xml:space="preserve">    Discount</w:t>
+      </w:r>
+      <w:r>
+        <w:br/>
+        <w:t>Image</w:t>
+      </w:r>
+      <w:r>
+        <w:br/>
+        <w:t xml:space="preserve">Stock Status </w:t>
+      </w:r>
+      <w:r>
+        <w:br/>
+        <w:t xml:space="preserve">Product Publish Status </w:t>
+      </w:r>
+      <w:r>
+        <w:br/>
+        <w:t>Seller Name</w:t>
+      </w:r>
+      <w:r>
+        <w:br/>
+        <w:t xml:space="preserve">Product and seller Reviews which have given by other customers. </w:t>
+      </w:r>
+      <w:r>
+        <w:br/>
+      </w:r>
+    </w:p>
+    <w:p>
+      <w:pPr>
+        <w:rPr>
+          <w:b/>
+          <w:bCs/>
+        </w:rPr>
+      </w:pPr>
+      <w:r>
+        <w:rPr>
+          <w:b/>
+          <w:bCs/>
+        </w:rPr>
+        <w:t>Customer :</w:t>
+      </w:r>
+      <w:r>
+        <w:rPr>
+          <w:b/>
+          <w:bCs/>
+        </w:rPr>
+        <w:br/>
+      </w:r>
+      <w:r>
+        <w:rPr>
+          <w:b/>
+          <w:bCs/>
+        </w:rPr>
+        <w:tab/>
+      </w:r>
+    </w:p>
+    <w:p>
+      <w:pPr>
+        <w:rPr>
+          <w:b/>
+          <w:bCs/>
+        </w:rPr>
+      </w:pPr>
+      <w:r>
+        <w:rPr>
+          <w:b/>
+          <w:bCs/>
+        </w:rPr>
+        <w:t xml:space="preserve">1. </w:t>
+      </w:r>
+      <w:r>
+        <w:t>Login</w:t>
+      </w:r>
+      <w:r>
+        <w:t xml:space="preserve"> : E-Mail and PW</w:t>
+      </w:r>
+      <w:r>
+        <w:rPr>
+          <w:b/>
+          <w:bCs/>
+        </w:rPr>
+        <w:br/>
+        <w:t xml:space="preserve">2. </w:t>
+      </w:r>
+      <w:r>
+        <w:t>Registration</w:t>
+      </w:r>
+      <w:r>
+        <w:t xml:space="preserve"> : Name, E-Mail, PW, CPW, Address, Birthday</w:t>
+      </w:r>
+      <w:r>
+        <w:rPr>
+          <w:b/>
+          <w:bCs/>
+        </w:rPr>
+        <w:br/>
+        <w:t>3.</w:t>
+      </w:r>
+      <w:r>
+        <w:t xml:space="preserve"> Cart</w:t>
+      </w:r>
+      <w:r>
+        <w:rPr>
+          <w:b/>
+          <w:bCs/>
+        </w:rPr>
+        <w:br/>
+        <w:t xml:space="preserve">4. </w:t>
+      </w:r>
+      <w:r>
+        <w:t>Payment history</w:t>
+      </w:r>
+      <w:r>
+        <w:rPr>
+          <w:b/>
+          <w:bCs/>
+        </w:rPr>
+        <w:br/>
         <w:t xml:space="preserve">5. </w:t>
       </w:r>
       <w:r>
-        <w:t>Total Discount</w:t>
+        <w:t>Order</w:t>
+      </w:r>
+      <w:r>
+        <w:rPr>
+          <w:b/>
+          <w:bCs/>
+        </w:rPr>
+        <w:t xml:space="preserve"> </w:t>
+      </w:r>
+      <w:r>
+        <w:t>History</w:t>
+      </w:r>
+      <w:r>
+        <w:rPr>
+          <w:b/>
+          <w:bCs/>
+        </w:rPr>
+        <w:br/>
+      </w:r>
+      <w:r>
+        <w:rPr>
+          <w:b/>
+          <w:bCs/>
+        </w:rPr>
+        <w:t xml:space="preserve">6. </w:t>
+      </w:r>
+      <w:r>
+        <w:t>Customer can give Product review</w:t>
+      </w:r>
+      <w:r>
+        <w:t>s and Customer reviews.</w:t>
       </w:r>
       <w:bookmarkStart w:id="0" w:name="_GoBack"/>
       <w:bookmarkEnd w:id="0"/>
-      <w:r>
-        <w:rPr>
-          <w:b/>
-          <w:bCs/>
-        </w:rPr>
-        <w:br/>
-      </w:r>
-      <w:r>
-        <w:rPr>
-          <w:b/>
-          <w:bCs/>
-        </w:rPr>
-        <w:br/>
-      </w:r>
-      <w:r>
-        <w:rPr>
-          <w:b/>
-          <w:bCs/>
-        </w:rPr>
-        <w:br/>
-        <w:t>Seller :</w:t>
-      </w:r>
-      <w:r>
-        <w:rPr>
-          <w:b/>
-          <w:bCs/>
-        </w:rPr>
-        <w:br/>
-      </w:r>
-      <w:r>
-        <w:rPr>
-          <w:b/>
-          <w:bCs/>
-        </w:rPr>
-        <w:br/>
-        <w:t>Customer :</w:t>
-      </w:r>
-    </w:p>
-    <w:p>
-      <w:pPr>
-        <w:rPr>
-          <w:rFonts w:ascii="Impact" w:hAnsi="Impact"/>
-          <w:u w:val="single"/>
-        </w:rPr>
-      </w:pPr>
     </w:p>
     <w:sectPr>
       <w:type w:val="continuous"/>
@@ -5192,6 +5510,7 @@
     <w:lsdException w:name="Emphasis" w:qFormat="1"/>
     <w:lsdException w:name="HTML Preformatted" w:semiHidden="1" w:unhideWhenUsed="1"/>
     <w:lsdException w:name="HTML Variable" w:semiHidden="1" w:unhideWhenUsed="1"/>
+    <w:lsdException w:name="Normal Table" w:semiHidden="1" w:unhideWhenUsed="1"/>
     <w:lsdException w:name="No List" w:semiHidden="1" w:unhideWhenUsed="1"/>
     <w:lsdException w:name="Outline List 1" w:semiHidden="1" w:unhideWhenUsed="1"/>
     <w:lsdException w:name="Outline List 2" w:semiHidden="1" w:unhideWhenUsed="1"/>
@@ -5237,8 +5556,10 @@
     <w:lsdException w:name="Table Subtle 2" w:semiHidden="1" w:unhideWhenUsed="1"/>
     <w:lsdException w:name="Table Web 1" w:semiHidden="1" w:unhideWhenUsed="1"/>
     <w:lsdException w:name="Table Web 2" w:semiHidden="1" w:unhideWhenUsed="1"/>
+    <w:lsdException w:name="Table Web 3" w:semiHidden="1" w:unhideWhenUsed="1"/>
     <w:lsdException w:name="Balloon Text" w:semiHidden="1" w:unhideWhenUsed="1"/>
     <w:lsdException w:name="Table Grid" w:uiPriority="39"/>
+    <w:lsdException w:name="Table Theme" w:semiHidden="1" w:unhideWhenUsed="1"/>
     <w:lsdException w:name="Placeholder Text" w:semiHidden="1" w:uiPriority="99"/>
     <w:lsdException w:name="No Spacing" w:uiPriority="1" w:qFormat="1"/>
     <w:lsdException w:name="Light Shading" w:uiPriority="60"/>

</xml_diff>